<commit_message>
elimino caso de prueba mal planteado
</commit_message>
<xml_diff>
--- a/test/Documentacion.docx
+++ b/test/Documentacion.docx
@@ -280,154 +280,9 @@
         </w:tc>
       </w:tr>
     </w:tbl>
-    <w:p/>
     <w:p>
-      <w:r>
-        <w:t>Caso 3: Un único conflicto</w:t>
-      </w:r>
-    </w:p>
-    <w:tbl>
-      <w:tblPr>
-        <w:tblStyle w:val="Tablaconcuadrcula"/>
-        <w:tblW w:w="0" w:type="auto"/>
-        <w:tblLook w:val="04A0" w:firstRow="1" w:lastRow="0" w:firstColumn="1" w:lastColumn="0" w:noHBand="0" w:noVBand="1"/>
-      </w:tblPr>
-      <w:tblGrid>
-        <w:gridCol w:w="4247"/>
-        <w:gridCol w:w="4247"/>
-      </w:tblGrid>
-      <w:tr>
-        <w:tc>
-          <w:tcPr>
-            <w:tcW w:w="4247" w:type="dxa"/>
-          </w:tcPr>
-          <w:p>
-            <w:r>
-              <w:t>entrada.in</w:t>
-            </w:r>
-          </w:p>
-        </w:tc>
-        <w:tc>
-          <w:tcPr>
-            <w:tcW w:w="4247" w:type="dxa"/>
-          </w:tcPr>
-          <w:p>
-            <w:proofErr w:type="spellStart"/>
-            <w:r>
-              <w:t>salida.out</w:t>
-            </w:r>
-            <w:proofErr w:type="spellEnd"/>
-          </w:p>
-        </w:tc>
-      </w:tr>
-      <w:tr>
-        <w:tc>
-          <w:tcPr>
-            <w:tcW w:w="4247" w:type="dxa"/>
-          </w:tcPr>
-          <w:p>
-            <w:r>
-              <w:t>8 8</w:t>
-            </w:r>
-          </w:p>
-          <w:p>
-            <w:r>
-              <w:t>4 1</w:t>
-            </w:r>
-          </w:p>
-          <w:p>
-            <w:r>
-              <w:t>4</w:t>
-            </w:r>
-            <w:r>
-              <w:t xml:space="preserve"> 2</w:t>
-            </w:r>
-          </w:p>
-          <w:p>
-            <w:r>
-              <w:t>1 3</w:t>
-            </w:r>
-          </w:p>
-          <w:p>
-            <w:r>
-              <w:t>3 4</w:t>
-            </w:r>
-          </w:p>
-          <w:p>
-            <w:r>
-              <w:t>6 5</w:t>
-            </w:r>
-          </w:p>
-          <w:p>
-            <w:r>
-              <w:t>2 6</w:t>
-            </w:r>
-          </w:p>
-          <w:p>
-            <w:r>
-              <w:t>7 7</w:t>
-            </w:r>
-          </w:p>
-          <w:p>
-            <w:r>
-              <w:t>5 8</w:t>
-            </w:r>
-            <w:bookmarkStart w:id="0" w:name="_GoBack"/>
-            <w:bookmarkEnd w:id="0"/>
-          </w:p>
-        </w:tc>
-        <w:tc>
-          <w:tcPr>
-            <w:tcW w:w="4247" w:type="dxa"/>
-          </w:tcPr>
-          <w:p>
-            <w:r>
-              <w:t>1 2</w:t>
-            </w:r>
-          </w:p>
-          <w:p>
-            <w:r>
-              <w:t>0</w:t>
-            </w:r>
-          </w:p>
-          <w:p>
-            <w:r>
-              <w:t>0</w:t>
-            </w:r>
-          </w:p>
-          <w:p>
-            <w:r>
-              <w:t>0</w:t>
-            </w:r>
-          </w:p>
-          <w:p>
-            <w:r>
-              <w:t>0</w:t>
-            </w:r>
-          </w:p>
-          <w:p>
-            <w:r>
-              <w:t>0</w:t>
-            </w:r>
-          </w:p>
-          <w:p>
-            <w:r>
-              <w:t>0</w:t>
-            </w:r>
-          </w:p>
-          <w:p>
-            <w:r>
-              <w:t>0</w:t>
-            </w:r>
-          </w:p>
-        </w:tc>
-      </w:tr>
-    </w:tbl>
-    <w:p/>
-    <w:p>
-      <w:r>
-        <w:t>Descripción: compruebo que mi programa no repite conflictos mencionados anteriormente.</w:t>
-      </w:r>
+      <w:bookmarkStart w:id="0" w:name="_GoBack"/>
+      <w:bookmarkEnd w:id="0"/>
     </w:p>
     <w:sectPr>
       <w:pgSz w:w="11906" w:h="16838"/>

</xml_diff>